<commit_message>
Agrego Cosas Del Cap 4
</commit_message>
<xml_diff>
--- a/Propuesta Formal Cap 4/Capítulo 4.docx
+++ b/Propuesta Formal Cap 4/Capítulo 4.docx
@@ -35,11 +35,9 @@
       <w:pPr>
         <w:pStyle w:val="Ttulo1"/>
       </w:pPr>
-      <w:proofErr w:type="spellStart"/>
-      <w:r>
-        <w:t>Justificacino</w:t>
-      </w:r>
-      <w:proofErr w:type="spellEnd"/>
+      <w:r>
+        <w:t>Justificación</w:t>
+      </w:r>
       <w:r>
         <w:t xml:space="preserve"> técnica</w:t>
       </w:r>
@@ -68,7 +66,7 @@
           <w:noProof/>
         </w:rPr>
         <w:drawing>
-          <wp:inline distT="0" distB="0" distL="0" distR="0">
+          <wp:inline distT="0" distB="0" distL="0" distR="0" wp14:anchorId="4B58E7F2" wp14:editId="2CC70F6C">
             <wp:extent cx="4791075" cy="3048000"/>
             <wp:effectExtent l="0" t="0" r="9525" b="0"/>
             <wp:docPr id="4" name="Imagen 4"/>
@@ -130,6 +128,160 @@
           <w:lang w:val="es-ES"/>
         </w:rPr>
       </w:pPr>
+      <w:r>
+        <w:rPr>
+          <w:lang w:val="es-ES"/>
+        </w:rPr>
+        <w:t xml:space="preserve">Código libre. </w:t>
+      </w:r>
+    </w:p>
+    <w:p>
+      <w:pPr>
+        <w:rPr>
+          <w:lang w:val="es-ES"/>
+        </w:rPr>
+      </w:pPr>
+      <w:r>
+        <w:rPr>
+          <w:lang w:val="es-ES"/>
+        </w:rPr>
+        <w:t>Dataset gratuitos. Google Facilita el uso de dataset (</w:t>
+      </w:r>
+      <w:proofErr w:type="spellStart"/>
+      <w:r>
+        <w:rPr>
+          <w:lang w:val="es-ES"/>
+        </w:rPr>
+        <w:t>Audioset</w:t>
+      </w:r>
+      <w:proofErr w:type="spellEnd"/>
+      <w:r>
+        <w:rPr>
+          <w:lang w:val="es-ES"/>
+        </w:rPr>
+        <w:t xml:space="preserve"> en este caso) gratuito para que todo el mundo lo pueda utilizar libremente.</w:t>
+      </w:r>
+    </w:p>
+    <w:p>
+      <w:pPr>
+        <w:rPr>
+          <w:lang w:val="es-ES"/>
+        </w:rPr>
+      </w:pPr>
+      <w:r>
+        <w:rPr>
+          <w:lang w:val="es-ES"/>
+        </w:rPr>
+        <w:t xml:space="preserve">En cuanto a Hardware, se analiza la posibilidad de utilizar Arduino para la detección de audio, y todo este sistema funcionando (Microprocesador, </w:t>
+      </w:r>
+      <w:proofErr w:type="spellStart"/>
+      <w:r>
+        <w:rPr>
+          <w:lang w:val="es-ES"/>
+        </w:rPr>
+        <w:t>PlacaWifi</w:t>
+      </w:r>
+      <w:proofErr w:type="spellEnd"/>
+      <w:r>
+        <w:rPr>
+          <w:lang w:val="es-ES"/>
+        </w:rPr>
+        <w:t>, Cables) puedo costar alrededor de 3000$.</w:t>
+      </w:r>
+      <w:r>
+        <w:rPr>
+          <w:lang w:val="es-ES"/>
+        </w:rPr>
+        <w:t xml:space="preserve"> Tabla con cada cosa</w:t>
+      </w:r>
+    </w:p>
+    <w:p>
+      <w:pPr>
+        <w:rPr>
+          <w:lang w:val="es-ES"/>
+        </w:rPr>
+      </w:pPr>
+      <w:r>
+        <w:rPr>
+          <w:lang w:val="es-ES"/>
+        </w:rPr>
+        <w:t>Una computadora personal</w:t>
+      </w:r>
+      <w:r>
+        <w:rPr>
+          <w:lang w:val="es-ES"/>
+        </w:rPr>
+        <w:br/>
+      </w:r>
+    </w:p>
+    <w:p>
+      <w:pPr>
+        <w:rPr>
+          <w:lang w:val="es-ES"/>
+        </w:rPr>
+      </w:pPr>
+      <w:r>
+        <w:rPr>
+          <w:lang w:val="es-ES"/>
+        </w:rPr>
+        <w:t>Muy factible Técnicamente.</w:t>
+      </w:r>
+    </w:p>
+    <w:p>
+      <w:pPr>
+        <w:rPr>
+          <w:lang w:val="es-ES"/>
+        </w:rPr>
+      </w:pPr>
+    </w:p>
+    <w:p>
+      <w:pPr>
+        <w:rPr>
+          <w:lang w:val="es-ES"/>
+        </w:rPr>
+      </w:pPr>
+    </w:p>
+    <w:p>
+      <w:pPr>
+        <w:rPr>
+          <w:lang w:val="es-ES"/>
+        </w:rPr>
+      </w:pPr>
+    </w:p>
+    <w:p>
+      <w:pPr>
+        <w:rPr>
+          <w:lang w:val="es-ES"/>
+        </w:rPr>
+      </w:pPr>
+    </w:p>
+    <w:p>
+      <w:pPr>
+        <w:rPr>
+          <w:lang w:val="es-ES"/>
+        </w:rPr>
+      </w:pPr>
+    </w:p>
+    <w:p>
+      <w:pPr>
+        <w:rPr>
+          <w:lang w:val="es-ES"/>
+        </w:rPr>
+      </w:pPr>
+    </w:p>
+    <w:p>
+      <w:pPr>
+        <w:rPr>
+          <w:lang w:val="es-ES"/>
+        </w:rPr>
+      </w:pPr>
+    </w:p>
+    <w:p>
+      <w:pPr>
+        <w:rPr>
+          <w:lang w:val="es-ES"/>
+        </w:rPr>
+      </w:pPr>
     </w:p>
     <w:p>
       <w:pPr>
@@ -177,11 +329,10 @@
       <w:pPr>
         <w:pStyle w:val="Ttulo1"/>
       </w:pPr>
-      <w:proofErr w:type="spellStart"/>
-      <w:r>
-        <w:t>Justicifacion</w:t>
-      </w:r>
-      <w:proofErr w:type="spellEnd"/>
+      <w:r>
+        <w:lastRenderedPageBreak/>
+        <w:t>Justificación</w:t>
+      </w:r>
       <w:r>
         <w:t xml:space="preserve"> económica</w:t>
       </w:r>
@@ -203,9 +354,8 @@
         <w:rPr>
           <w:noProof/>
         </w:rPr>
-        <w:lastRenderedPageBreak/>
         <w:drawing>
-          <wp:inline distT="0" distB="0" distL="0" distR="0">
+          <wp:inline distT="0" distB="0" distL="0" distR="0" wp14:anchorId="6BA77A46" wp14:editId="130AB9AE">
             <wp:extent cx="5038725" cy="2914650"/>
             <wp:effectExtent l="0" t="0" r="9525" b="0"/>
             <wp:docPr id="3" name="Imagen 3"/>
@@ -263,6 +413,93 @@
     </w:p>
     <w:p>
       <w:pPr>
+        <w:rPr>
+          <w:lang w:val="es-ES"/>
+        </w:rPr>
+      </w:pPr>
+    </w:p>
+    <w:p>
+      <w:pPr>
+        <w:rPr>
+          <w:lang w:val="es-ES"/>
+        </w:rPr>
+      </w:pPr>
+      <w:r>
+        <w:rPr>
+          <w:lang w:val="es-ES"/>
+        </w:rPr>
+        <w:t>El costo más grande podría ser la necesidad de almacenar todos los sonidos.</w:t>
+      </w:r>
+    </w:p>
+    <w:p>
+      <w:pPr>
+        <w:rPr>
+          <w:rFonts w:ascii="Roboto" w:hAnsi="Roboto"/>
+          <w:color w:val="444444"/>
+          <w:shd w:val="clear" w:color="auto" w:fill="FFFFFF"/>
+          <w:lang w:val="es-AR"/>
+        </w:rPr>
+      </w:pPr>
+      <w:r>
+        <w:rPr>
+          <w:lang w:val="es-ES"/>
+        </w:rPr>
+        <w:t xml:space="preserve">Hosting, dominios y todo lo necesario para mantener la app en servidores cuesta </w:t>
+      </w:r>
+      <w:r>
+        <w:rPr>
+          <w:rFonts w:ascii="Roboto" w:hAnsi="Roboto"/>
+          <w:color w:val="444444"/>
+          <w:shd w:val="clear" w:color="auto" w:fill="FFFFFF"/>
+          <w:lang w:val="es-AR"/>
+        </w:rPr>
+        <w:t>$170 pesos al mes.</w:t>
+      </w:r>
+    </w:p>
+    <w:p>
+      <w:pPr>
+        <w:rPr>
+          <w:rFonts w:ascii="Roboto" w:hAnsi="Roboto"/>
+          <w:color w:val="444444"/>
+          <w:shd w:val="clear" w:color="auto" w:fill="FFFFFF"/>
+          <w:lang w:val="es-AR"/>
+        </w:rPr>
+      </w:pPr>
+    </w:p>
+    <w:p>
+      <w:pPr>
+        <w:rPr>
+          <w:lang w:val="es-AR"/>
+        </w:rPr>
+      </w:pPr>
+      <w:r>
+        <w:rPr>
+          <w:rFonts w:ascii="Roboto" w:hAnsi="Roboto"/>
+          <w:color w:val="444444"/>
+          <w:shd w:val="clear" w:color="auto" w:fill="FFFFFF"/>
+          <w:lang w:val="es-AR"/>
+        </w:rPr>
+        <w:t xml:space="preserve">Una forma </w:t>
+      </w:r>
+      <w:r>
+        <w:rPr>
+          <w:rFonts w:ascii="Roboto" w:hAnsi="Roboto"/>
+          <w:color w:val="444444"/>
+          <w:shd w:val="clear" w:color="auto" w:fill="FFFFFF"/>
+          <w:lang w:val="es-AR"/>
+        </w:rPr>
+        <w:t>de adquirir ganancias del proyecto, se debería hacer a través de anuncios o planes de suscripción. Se desconoce la voluntad de la gente para pagar estos planes.</w:t>
+      </w:r>
+    </w:p>
+    <w:p>
+      <w:pPr>
+        <w:rPr>
+          <w:lang w:val="es-ES"/>
+        </w:rPr>
+      </w:pPr>
+    </w:p>
+    <w:p>
+      <w:pPr>
         <w:pStyle w:val="Prrafodelista"/>
         <w:numPr>
           <w:ilvl w:val="0"/>
@@ -296,29 +533,237 @@
     </w:p>
     <w:p>
       <w:pPr>
+        <w:rPr>
+          <w:lang w:val="es-ES"/>
+        </w:rPr>
+      </w:pPr>
+      <w:r>
+        <w:rPr>
+          <w:lang w:val="es-ES"/>
+        </w:rPr>
+        <w:t>Almacenamiento:</w:t>
+      </w:r>
+    </w:p>
+    <w:p>
+      <w:pPr>
+        <w:rPr>
+          <w:lang w:val="es-ES"/>
+        </w:rPr>
+      </w:pPr>
+      <w:r>
+        <w:rPr>
+          <w:lang w:val="es-ES"/>
+        </w:rPr>
+        <w:t xml:space="preserve">La alternativa es guardar como dataset (Lo </w:t>
+      </w:r>
+      <w:r>
+        <w:rPr>
+          <w:lang w:val="es-ES"/>
+        </w:rPr>
+        <w:t>más</w:t>
+      </w:r>
+      <w:r>
+        <w:rPr>
+          <w:lang w:val="es-ES"/>
+        </w:rPr>
+        <w:t xml:space="preserve"> probable)</w:t>
+      </w:r>
+      <w:r>
+        <w:rPr>
+          <w:lang w:val="es-ES"/>
+        </w:rPr>
+        <w:t>.</w:t>
+      </w:r>
+    </w:p>
+    <w:p>
+      <w:pPr>
+        <w:rPr>
+          <w:lang w:val="es-ES"/>
+        </w:rPr>
+      </w:pPr>
+      <w:r>
+        <w:rPr>
+          <w:lang w:val="es-ES"/>
+        </w:rPr>
+        <w:t xml:space="preserve">Ver opción Arduino o </w:t>
+      </w:r>
+      <w:proofErr w:type="spellStart"/>
+      <w:r>
+        <w:rPr>
+          <w:lang w:val="es-ES"/>
+        </w:rPr>
+        <w:t>telefono</w:t>
+      </w:r>
+      <w:proofErr w:type="spellEnd"/>
+      <w:r>
+        <w:rPr>
+          <w:lang w:val="es-ES"/>
+        </w:rPr>
+        <w:t>.</w:t>
+      </w:r>
+    </w:p>
+    <w:p>
+      <w:pPr>
+        <w:rPr>
+          <w:lang w:val="es-ES"/>
+        </w:rPr>
+      </w:pPr>
+    </w:p>
+    <w:p>
+      <w:pPr>
+        <w:rPr>
+          <w:lang w:val="es-ES"/>
+        </w:rPr>
+      </w:pPr>
+      <w:r>
+        <w:rPr>
+          <w:lang w:val="es-ES"/>
+        </w:rPr>
+        <w:t>Adquirir ganancias:</w:t>
+      </w:r>
+    </w:p>
+    <w:p>
+      <w:pPr>
+        <w:rPr>
+          <w:lang w:val="es-ES"/>
+        </w:rPr>
+      </w:pPr>
+      <w:r>
+        <w:rPr>
+          <w:lang w:val="es-ES"/>
+        </w:rPr>
+        <w:t>Anuncios o planes de suscripción.</w:t>
+      </w:r>
+    </w:p>
+    <w:p>
+      <w:pPr>
+        <w:rPr>
+          <w:lang w:val="es-ES"/>
+        </w:rPr>
+      </w:pPr>
+    </w:p>
+    <w:p>
+      <w:pPr>
+        <w:rPr>
+          <w:lang w:val="es-ES"/>
+        </w:rPr>
+      </w:pPr>
+    </w:p>
+    <w:p>
+      <w:pPr>
+        <w:rPr>
+          <w:lang w:val="es-ES"/>
+        </w:rPr>
+      </w:pPr>
+    </w:p>
+    <w:p>
+      <w:pPr>
+        <w:rPr>
+          <w:lang w:val="es-ES"/>
+        </w:rPr>
+      </w:pPr>
+    </w:p>
+    <w:p>
+      <w:pPr>
+        <w:rPr>
+          <w:lang w:val="es-ES"/>
+        </w:rPr>
+      </w:pPr>
+    </w:p>
+    <w:p>
+      <w:pPr>
+        <w:rPr>
+          <w:lang w:val="es-ES"/>
+        </w:rPr>
+      </w:pPr>
+    </w:p>
+    <w:p>
+      <w:pPr>
+        <w:rPr>
+          <w:lang w:val="es-ES"/>
+        </w:rPr>
+      </w:pPr>
+    </w:p>
+    <w:p>
+      <w:pPr>
+        <w:rPr>
+          <w:lang w:val="es-ES"/>
+        </w:rPr>
+      </w:pPr>
+    </w:p>
+    <w:p>
+      <w:pPr>
+        <w:rPr>
+          <w:lang w:val="es-ES"/>
+        </w:rPr>
+      </w:pPr>
+    </w:p>
+    <w:p>
+      <w:pPr>
+        <w:rPr>
+          <w:lang w:val="es-ES"/>
+        </w:rPr>
+      </w:pPr>
+    </w:p>
+    <w:p>
+      <w:pPr>
+        <w:rPr>
+          <w:lang w:val="es-ES"/>
+        </w:rPr>
+      </w:pPr>
+    </w:p>
+    <w:p>
+      <w:pPr>
         <w:pStyle w:val="Ttulo1"/>
       </w:pPr>
       <w:r>
+        <w:lastRenderedPageBreak/>
         <w:t xml:space="preserve">Análisis de impacto </w:t>
       </w:r>
-    </w:p>
-    <w:p>
-      <w:pPr>
-        <w:pStyle w:val="Prrafodelista"/>
-        <w:numPr>
-          <w:ilvl w:val="0"/>
-          <w:numId w:val="1"/>
-        </w:numPr>
-        <w:rPr>
-          <w:lang w:val="es-ES"/>
-        </w:rPr>
-      </w:pPr>
-      <w:r>
-        <w:rPr>
-          <w:lang w:val="es-ES"/>
-        </w:rPr>
-        <w:t>Justificaciones opcionales / extras</w:t>
-      </w:r>
+      <w:r>
+        <w:t>(No es obligatorio, si hay se pone)</w:t>
+      </w:r>
+    </w:p>
+    <w:p>
+      <w:pPr>
+        <w:rPr>
+          <w:lang w:val="es-ES"/>
+        </w:rPr>
+      </w:pPr>
+      <w:r>
+        <w:rPr>
+          <w:lang w:val="es-ES"/>
+        </w:rPr>
+        <w:t>Grandes Beneficios a futuras investigaciones</w:t>
+      </w:r>
+    </w:p>
+    <w:p>
+      <w:pPr>
+        <w:rPr>
+          <w:lang w:val="es-ES"/>
+        </w:rPr>
+      </w:pPr>
+    </w:p>
+    <w:p>
+      <w:pPr>
+        <w:rPr>
+          <w:lang w:val="es-ES"/>
+        </w:rPr>
+      </w:pPr>
+    </w:p>
+    <w:p>
+      <w:pPr>
+        <w:rPr>
+          <w:lang w:val="es-ES"/>
+        </w:rPr>
+      </w:pPr>
+    </w:p>
+    <w:p>
+      <w:pPr>
+        <w:rPr>
+          <w:lang w:val="es-ES"/>
+        </w:rPr>
+      </w:pPr>
     </w:p>
     <w:p>
       <w:pPr>
@@ -334,117 +779,53 @@
       <w:r>
         <w:t xml:space="preserve">beneficios tangibles </w:t>
       </w:r>
+      <w:r>
+        <w:t>(No es obligatorio, si hay se pone)</w:t>
+      </w:r>
     </w:p>
     <w:p>
       <w:pPr>
         <w:pStyle w:val="Ttulo1"/>
       </w:pPr>
       <w:r>
-        <w:t>beneficios intangibles</w:t>
-      </w:r>
-    </w:p>
-    <w:p>
-      <w:pPr>
-        <w:rPr>
-          <w:lang w:val="es-ES"/>
-        </w:rPr>
-      </w:pPr>
-    </w:p>
-    <w:p>
-      <w:pPr>
-        <w:rPr>
-          <w:lang w:val="es-ES"/>
-        </w:rPr>
-      </w:pPr>
-    </w:p>
-    <w:p>
-      <w:pPr>
-        <w:rPr>
-          <w:lang w:val="es-ES"/>
-        </w:rPr>
-      </w:pPr>
-    </w:p>
-    <w:p>
-      <w:pPr>
-        <w:rPr>
-          <w:lang w:val="es-ES"/>
-        </w:rPr>
-      </w:pPr>
-    </w:p>
-    <w:p>
-      <w:pPr>
-        <w:rPr>
-          <w:lang w:val="es-ES"/>
-        </w:rPr>
-      </w:pPr>
-    </w:p>
-    <w:p>
-      <w:pPr>
-        <w:rPr>
-          <w:lang w:val="es-ES"/>
-        </w:rPr>
-      </w:pPr>
-    </w:p>
-    <w:p>
-      <w:pPr>
-        <w:rPr>
-          <w:lang w:val="es-ES"/>
-        </w:rPr>
-      </w:pPr>
-    </w:p>
-    <w:p>
-      <w:pPr>
-        <w:rPr>
-          <w:lang w:val="es-ES"/>
-        </w:rPr>
-      </w:pPr>
-    </w:p>
-    <w:p>
-      <w:pPr>
-        <w:rPr>
-          <w:lang w:val="es-ES"/>
-        </w:rPr>
-      </w:pPr>
-    </w:p>
-    <w:p>
-      <w:pPr>
-        <w:rPr>
-          <w:lang w:val="es-ES"/>
-        </w:rPr>
-      </w:pPr>
-    </w:p>
-    <w:p>
-      <w:pPr>
-        <w:rPr>
-          <w:lang w:val="es-ES"/>
-        </w:rPr>
-      </w:pPr>
-    </w:p>
-    <w:p>
-      <w:pPr>
-        <w:rPr>
-          <w:lang w:val="es-ES"/>
-        </w:rPr>
-      </w:pPr>
-    </w:p>
-    <w:p>
-      <w:pPr>
-        <w:rPr>
-          <w:lang w:val="es-ES"/>
-        </w:rPr>
-      </w:pPr>
-    </w:p>
-    <w:p>
-      <w:pPr>
-        <w:rPr>
-          <w:lang w:val="es-ES"/>
-        </w:rPr>
-      </w:pPr>
-    </w:p>
-    <w:p>
-      <w:pPr>
-        <w:rPr>
-          <w:lang w:val="es-ES"/>
+        <w:t xml:space="preserve">beneficios </w:t>
+      </w:r>
+      <w:proofErr w:type="gramStart"/>
+      <w:r>
+        <w:t>intangibles</w:t>
+      </w:r>
+      <w:r>
+        <w:t>(</w:t>
+      </w:r>
+      <w:proofErr w:type="gramEnd"/>
+      <w:r>
+        <w:t>No es obligatorio, si hay se pone)</w:t>
+      </w:r>
+    </w:p>
+    <w:p>
+      <w:pPr>
+        <w:rPr>
+          <w:lang w:val="es-ES"/>
+        </w:rPr>
+      </w:pPr>
+      <w:r>
+        <w:rPr>
+          <w:lang w:val="es-ES"/>
+        </w:rPr>
+        <w:t>Grandes Beneficios a futuras investigaciones</w:t>
+      </w:r>
+    </w:p>
+    <w:p>
+      <w:pPr>
+        <w:rPr>
+          <w:lang w:val="es-ES"/>
+        </w:rPr>
+      </w:pPr>
+    </w:p>
+    <w:p>
+      <w:pPr>
+        <w:rPr>
+          <w:lang w:val="es-AR"/>
         </w:rPr>
       </w:pPr>
     </w:p>
@@ -466,9 +847,8 @@
         <w:rPr>
           <w:noProof/>
         </w:rPr>
-        <w:lastRenderedPageBreak/>
         <w:drawing>
-          <wp:inline distT="0" distB="0" distL="0" distR="0">
+          <wp:inline distT="0" distB="0" distL="0" distR="0" wp14:anchorId="1D821191" wp14:editId="21E8BAD9">
             <wp:extent cx="5219700" cy="3286125"/>
             <wp:effectExtent l="0" t="0" r="0" b="9525"/>
             <wp:docPr id="2" name="Imagen 2"/>
@@ -530,6 +910,140 @@
           <w:lang w:val="es-ES"/>
         </w:rPr>
       </w:pPr>
+      <w:r>
+        <w:rPr>
+          <w:lang w:val="es-ES"/>
+        </w:rPr>
+        <w:t>Supuestos:</w:t>
+      </w:r>
+    </w:p>
+    <w:p>
+      <w:pPr>
+        <w:rPr>
+          <w:lang w:val="es-ES"/>
+        </w:rPr>
+      </w:pPr>
+      <w:r>
+        <w:rPr>
+          <w:lang w:val="es-ES"/>
+        </w:rPr>
+        <w:t>El sistema podrá tener la capacidad de aislar el sonido del problema con el sonido ambiental.</w:t>
+      </w:r>
+      <w:r>
+        <w:rPr>
+          <w:lang w:val="es-ES"/>
+        </w:rPr>
+        <w:t xml:space="preserve"> (Hay un riesgo si no se cumple)</w:t>
+      </w:r>
+    </w:p>
+    <w:p>
+      <w:pPr>
+        <w:rPr>
+          <w:lang w:val="es-ES"/>
+        </w:rPr>
+      </w:pPr>
+    </w:p>
+    <w:p>
+      <w:pPr>
+        <w:rPr>
+          <w:lang w:val="es-ES"/>
+        </w:rPr>
+      </w:pPr>
+      <w:proofErr w:type="spellStart"/>
+      <w:r>
+        <w:rPr>
+          <w:lang w:val="es-ES"/>
+        </w:rPr>
+        <w:t>Resticciones</w:t>
+      </w:r>
+      <w:proofErr w:type="spellEnd"/>
+      <w:r>
+        <w:rPr>
+          <w:lang w:val="es-ES"/>
+        </w:rPr>
+        <w:t xml:space="preserve"> (Lo que me limita)</w:t>
+      </w:r>
+      <w:r>
+        <w:rPr>
+          <w:lang w:val="es-ES"/>
+        </w:rPr>
+        <w:t>:</w:t>
+      </w:r>
+    </w:p>
+    <w:p>
+      <w:pPr>
+        <w:rPr>
+          <w:lang w:val="es-ES"/>
+        </w:rPr>
+      </w:pPr>
+      <w:r>
+        <w:rPr>
+          <w:lang w:val="es-ES"/>
+        </w:rPr>
+        <w:t xml:space="preserve">Fechas de entrega </w:t>
+      </w:r>
+      <w:proofErr w:type="spellStart"/>
+      <w:r>
+        <w:rPr>
+          <w:lang w:val="es-ES"/>
+        </w:rPr>
+        <w:t>limites</w:t>
+      </w:r>
+      <w:proofErr w:type="spellEnd"/>
+      <w:r>
+        <w:rPr>
+          <w:lang w:val="es-ES"/>
+        </w:rPr>
+        <w:t>.</w:t>
+      </w:r>
+    </w:p>
+    <w:p>
+      <w:pPr>
+        <w:rPr>
+          <w:lang w:val="es-ES"/>
+        </w:rPr>
+      </w:pPr>
+      <w:r>
+        <w:rPr>
+          <w:lang w:val="es-ES"/>
+        </w:rPr>
+        <w:t xml:space="preserve">Pensar si hay alguna </w:t>
+      </w:r>
+      <w:proofErr w:type="spellStart"/>
+      <w:r>
+        <w:rPr>
+          <w:lang w:val="es-ES"/>
+        </w:rPr>
+        <w:t>mas</w:t>
+      </w:r>
+      <w:proofErr w:type="spellEnd"/>
+      <w:r>
+        <w:rPr>
+          <w:lang w:val="es-ES"/>
+        </w:rPr>
+        <w:t xml:space="preserve"> sin forzar</w:t>
+      </w:r>
+    </w:p>
+    <w:p>
+      <w:pPr>
+        <w:rPr>
+          <w:lang w:val="es-ES"/>
+        </w:rPr>
+      </w:pPr>
+    </w:p>
+    <w:p>
+      <w:pPr>
+        <w:rPr>
+          <w:lang w:val="es-ES"/>
+        </w:rPr>
+      </w:pPr>
+    </w:p>
+    <w:p>
+      <w:pPr>
+        <w:rPr>
+          <w:lang w:val="es-ES"/>
+        </w:rPr>
+      </w:pPr>
     </w:p>
     <w:p>
       <w:pPr>
@@ -557,7 +1071,7 @@
           <w:noProof/>
         </w:rPr>
         <w:drawing>
-          <wp:inline distT="0" distB="0" distL="0" distR="0">
+          <wp:inline distT="0" distB="0" distL="0" distR="0" wp14:anchorId="7854E222" wp14:editId="6B74213E">
             <wp:extent cx="5724525" cy="3581400"/>
             <wp:effectExtent l="0" t="0" r="9525" b="0"/>
             <wp:docPr id="1" name="Imagen 1"/>
@@ -612,6 +1126,13 @@
           <w:lang w:val="es-ES"/>
         </w:rPr>
       </w:pPr>
+    </w:p>
+    <w:p>
+      <w:pPr>
+        <w:rPr>
+          <w:lang w:val="es-ES"/>
+        </w:rPr>
+      </w:pPr>
       <w:r>
         <w:rPr>
           <w:lang w:val="es-ES"/>
@@ -628,61 +1149,43 @@
     </w:p>
     <w:p>
       <w:pPr>
-        <w:jc w:val="center"/>
-        <w:rPr>
-          <w:b/>
-          <w:bCs/>
-          <w:sz w:val="40"/>
-          <w:szCs w:val="40"/>
-          <w:u w:val="single"/>
+        <w:rPr>
+          <w:lang w:val="es-ES"/>
+        </w:rPr>
+      </w:pPr>
+      <w:r>
+        <w:rPr>
+          <w:lang w:val="es-ES"/>
+        </w:rPr>
+        <w:t>Que no se cumplan los supuestos</w:t>
+      </w:r>
+    </w:p>
+    <w:p>
+      <w:pPr>
+        <w:rPr>
+          <w:lang w:val="es-ES"/>
+        </w:rPr>
+      </w:pPr>
+      <w:r>
+        <w:rPr>
+          <w:lang w:val="es-ES"/>
+        </w:rPr>
+        <w:t>Q</w:t>
+      </w:r>
+      <w:r>
+        <w:rPr>
+          <w:lang w:val="es-ES"/>
+        </w:rPr>
+        <w:t>ue no llegue los tiempos de entrega</w:t>
+      </w:r>
+    </w:p>
+    <w:p>
+      <w:pPr>
+        <w:rPr>
           <w:lang w:val="es-AR"/>
         </w:rPr>
       </w:pPr>
     </w:p>
-    <w:p>
-      <w:pPr>
-        <w:rPr>
-          <w:lang w:val="es-AR"/>
-        </w:rPr>
-      </w:pPr>
-    </w:p>
-    <w:p>
-      <w:pPr>
-        <w:rPr>
-          <w:lang w:val="es-AR"/>
-        </w:rPr>
-      </w:pPr>
-      <w:proofErr w:type="spellStart"/>
-      <w:r>
-        <w:rPr>
-          <w:lang w:val="es-AR"/>
-        </w:rPr>
-        <w:lastRenderedPageBreak/>
-        <w:t>Cap</w:t>
-      </w:r>
-      <w:proofErr w:type="spellEnd"/>
-      <w:r>
-        <w:rPr>
-          <w:lang w:val="es-AR"/>
-        </w:rPr>
-        <w:t xml:space="preserve"> 6: Trabajos Futuros: Otro tipo de usos. Meterlo también en </w:t>
-      </w:r>
-      <w:proofErr w:type="spellStart"/>
-      <w:r>
-        <w:rPr>
-          <w:lang w:val="es-AR"/>
-        </w:rPr>
-        <w:t>intruduccion</w:t>
-      </w:r>
-      <w:proofErr w:type="spellEnd"/>
-      <w:r>
-        <w:rPr>
-          <w:lang w:val="es-AR"/>
-        </w:rPr>
-        <w:t>.</w:t>
-      </w:r>
-    </w:p>
-    <w:p/>
     <w:sectPr>
       <w:pgSz w:w="11906" w:h="16838"/>
       <w:pgMar w:top="1440" w:right="1440" w:bottom="1440" w:left="1440" w:header="708" w:footer="708" w:gutter="0"/>
@@ -809,15 +1312,6 @@
   </w:abstractNum>
   <w:num w:numId="1" w16cid:durableId="1433017005">
     <w:abstractNumId w:val="0"/>
-    <w:lvlOverride w:ilvl="0"/>
-    <w:lvlOverride w:ilvl="1"/>
-    <w:lvlOverride w:ilvl="2"/>
-    <w:lvlOverride w:ilvl="3"/>
-    <w:lvlOverride w:ilvl="4"/>
-    <w:lvlOverride w:ilvl="5"/>
-    <w:lvlOverride w:ilvl="6"/>
-    <w:lvlOverride w:ilvl="7"/>
-    <w:lvlOverride w:ilvl="8"/>
   </w:num>
 </w:numbering>
 </file>

</xml_diff>